<commit_message>
correzione errori di tabulazione
</commit_message>
<xml_diff>
--- a/Gruppo Ivan_Antonio_AndreG/Scenari CreaProfilo.docx
+++ b/Gruppo Ivan_Antonio_AndreG/Scenari CreaProfilo.docx
@@ -301,7 +301,15 @@
           </w:tcPr>
           <w:p>
             <w:r>
-              <w:t>11) Sistema mostra dialog di navigazione</w:t>
+              <w:t xml:space="preserve">11) Sistema mostra </w:t>
+            </w:r>
+            <w:proofErr w:type="spellStart"/>
+            <w:r>
+              <w:t>dialog</w:t>
+            </w:r>
+            <w:proofErr w:type="spellEnd"/>
+            <w:r>
+              <w:t xml:space="preserve"> di navigazione</w:t>
             </w:r>
           </w:p>
         </w:tc>
@@ -489,8 +497,13 @@
               <w:t>2)</w:t>
             </w:r>
             <w:r>
-              <w:t xml:space="preserve"> Carica l’interfaccia grafica per l’inserimento della tipologia del profili</w:t>
-            </w:r>
+              <w:t xml:space="preserve"> Carica l’interfaccia grafica per l’inserimento della tipologia </w:t>
+            </w:r>
+            <w:proofErr w:type="gramStart"/>
+            <w:r>
+              <w:t>del profili</w:t>
+            </w:r>
+            <w:proofErr w:type="gramEnd"/>
             <w:r>
               <w:t xml:space="preserve"> </w:t>
             </w:r>
@@ -498,8 +511,13 @@
               <w:t xml:space="preserve">(Formazione, Produzione) </w:t>
             </w:r>
             <w:r>
-              <w:t>in una ListboxProfili</w:t>
-            </w:r>
+              <w:t xml:space="preserve">in una </w:t>
+            </w:r>
+            <w:proofErr w:type="spellStart"/>
+            <w:r>
+              <w:t>ListboxProfili</w:t>
+            </w:r>
+            <w:proofErr w:type="spellEnd"/>
           </w:p>
         </w:tc>
       </w:tr>
@@ -513,7 +531,23 @@
               <w:t>3)</w:t>
             </w:r>
             <w:r>
-              <w:t>Inserisco nella TextBox l’ Url di percorso al sito web oppure  premere sul pulsante Aggiungi, oppure posso cliccare sul bottone Scegli per scegliere un’ Applicazione nel Pc</w:t>
+              <w:t xml:space="preserve">Inserisco nella </w:t>
+            </w:r>
+            <w:proofErr w:type="spellStart"/>
+            <w:r>
+              <w:t>TextBox</w:t>
+            </w:r>
+            <w:proofErr w:type="spellEnd"/>
+            <w:r>
+              <w:t xml:space="preserve"> </w:t>
+            </w:r>
+            <w:proofErr w:type="gramStart"/>
+            <w:r>
+              <w:t>l’ Url</w:t>
+            </w:r>
+            <w:proofErr w:type="gramEnd"/>
+            <w:r>
+              <w:t xml:space="preserve"> di percorso al sito web oppure  premere sul pulsante Aggiungi, oppure posso cliccare sul bottone Scegli per scegliere un’ Applicazione nel Pc</w:t>
             </w:r>
           </w:p>
         </w:tc>
@@ -544,7 +578,15 @@
               <w:t xml:space="preserve">4) </w:t>
             </w:r>
             <w:r>
-              <w:t>Il programma Aggiunge ad una seconda ListBoxFile tutti le scelte effettuate dall’ utente.</w:t>
+              <w:t xml:space="preserve">Il programma Aggiunge ad una seconda </w:t>
+            </w:r>
+            <w:proofErr w:type="spellStart"/>
+            <w:r>
+              <w:t>ListBoxFile</w:t>
+            </w:r>
+            <w:proofErr w:type="spellEnd"/>
+            <w:r>
+              <w:t xml:space="preserve"> tutti le scelte effettuate dall’ utente.</w:t>
             </w:r>
           </w:p>
         </w:tc>
@@ -559,65 +601,6 @@
               <w:t>5) Clicco sul Pulsante Salva</w:t>
             </w:r>
           </w:p>
-        </w:tc>
-        <w:tc>
-          <w:tcPr>
-            <w:tcW w:w="4814" w:type="dxa"/>
-          </w:tcPr>
-          <w:p/>
-        </w:tc>
-      </w:tr>
-    </w:tbl>
-    <w:p/>
-    <w:p/>
-    <w:tbl>
-      <w:tblPr>
-        <w:tblStyle w:val="Grigliatabella"/>
-        <w:tblW w:w="0" w:type="auto"/>
-        <w:tblLook w:val="04A0" w:firstRow="1" w:lastRow="0" w:firstColumn="1" w:lastColumn="0" w:noHBand="0" w:noVBand="1"/>
-      </w:tblPr>
-      <w:tblGrid>
-        <w:gridCol w:w="4814"/>
-        <w:gridCol w:w="4814"/>
-      </w:tblGrid>
-      <w:tr>
-        <w:tc>
-          <w:tcPr>
-            <w:tcW w:w="4814" w:type="dxa"/>
-          </w:tcPr>
-          <w:p/>
-        </w:tc>
-        <w:tc>
-          <w:tcPr>
-            <w:tcW w:w="4814" w:type="dxa"/>
-          </w:tcPr>
-          <w:p>
-            <w:pPr>
-              <w:ind w:firstLine="708"/>
-            </w:pPr>
-          </w:p>
-        </w:tc>
-      </w:tr>
-      <w:tr>
-        <w:tc>
-          <w:tcPr>
-            <w:tcW w:w="4814" w:type="dxa"/>
-          </w:tcPr>
-          <w:p/>
-        </w:tc>
-        <w:tc>
-          <w:tcPr>
-            <w:tcW w:w="4814" w:type="dxa"/>
-          </w:tcPr>
-          <w:p/>
-        </w:tc>
-      </w:tr>
-      <w:tr>
-        <w:tc>
-          <w:tcPr>
-            <w:tcW w:w="4814" w:type="dxa"/>
-          </w:tcPr>
-          <w:p/>
         </w:tc>
         <w:tc>
           <w:tcPr>

</xml_diff>

<commit_message>
Creazione cartella di gruppo
</commit_message>
<xml_diff>
--- a/Gruppo Ivan_Antonio_AndreG/Scenari CreaProfilo.docx
+++ b/Gruppo Ivan_Antonio_AndreG/Scenari CreaProfilo.docx
@@ -301,15 +301,7 @@
           </w:tcPr>
           <w:p>
             <w:r>
-              <w:t xml:space="preserve">11) Sistema mostra </w:t>
-            </w:r>
-            <w:proofErr w:type="spellStart"/>
-            <w:r>
-              <w:t>dialog</w:t>
-            </w:r>
-            <w:proofErr w:type="spellEnd"/>
-            <w:r>
-              <w:t xml:space="preserve"> di navigazione</w:t>
+              <w:t>11) Sistema mostra dialog di navigazione</w:t>
             </w:r>
           </w:p>
         </w:tc>
@@ -497,57 +489,42 @@
               <w:t>2)</w:t>
             </w:r>
             <w:r>
-              <w:t xml:space="preserve"> Carica l’interfaccia grafica per l’inserimento della tipologia </w:t>
+              <w:t xml:space="preserve"> Carica l’interfaccia grafica per l’inserimento della tipologia del profil</w:t>
+            </w:r>
+            <w:r>
+              <w:t>o</w:t>
+            </w:r>
+            <w:r>
+              <w:t xml:space="preserve"> </w:t>
+            </w:r>
+            <w:r>
+              <w:t xml:space="preserve">(Formazione, Produzione) </w:t>
+            </w:r>
+            <w:r>
+              <w:t>in una ListboxProfili</w:t>
+            </w:r>
+          </w:p>
+        </w:tc>
+      </w:tr>
+      <w:tr>
+        <w:tc>
+          <w:tcPr>
+            <w:tcW w:w="4814" w:type="dxa"/>
+          </w:tcPr>
+          <w:p>
+            <w:r>
+              <w:t>3)</w:t>
+            </w:r>
+            <w:r>
+              <w:t xml:space="preserve">Inserisco nella TextBox l’Url di percorso al sito web </w:t>
             </w:r>
             <w:proofErr w:type="gramStart"/>
             <w:r>
-              <w:t>del profili</w:t>
+              <w:t>oppure  premere</w:t>
             </w:r>
             <w:proofErr w:type="gramEnd"/>
             <w:r>
-              <w:t xml:space="preserve"> </w:t>
-            </w:r>
-            <w:r>
-              <w:t xml:space="preserve">(Formazione, Produzione) </w:t>
-            </w:r>
-            <w:r>
-              <w:t xml:space="preserve">in una </w:t>
-            </w:r>
-            <w:proofErr w:type="spellStart"/>
-            <w:r>
-              <w:t>ListboxProfili</w:t>
-            </w:r>
-            <w:proofErr w:type="spellEnd"/>
-          </w:p>
-        </w:tc>
-      </w:tr>
-      <w:tr>
-        <w:tc>
-          <w:tcPr>
-            <w:tcW w:w="4814" w:type="dxa"/>
-          </w:tcPr>
-          <w:p>
-            <w:r>
-              <w:t>3)</w:t>
-            </w:r>
-            <w:r>
-              <w:t xml:space="preserve">Inserisco nella </w:t>
-            </w:r>
-            <w:proofErr w:type="spellStart"/>
-            <w:r>
-              <w:t>TextBox</w:t>
-            </w:r>
-            <w:proofErr w:type="spellEnd"/>
-            <w:r>
-              <w:t xml:space="preserve"> </w:t>
-            </w:r>
-            <w:proofErr w:type="gramStart"/>
-            <w:r>
-              <w:t>l’ Url</w:t>
-            </w:r>
-            <w:proofErr w:type="gramEnd"/>
-            <w:r>
-              <w:t xml:space="preserve"> di percorso al sito web oppure  premere sul pulsante Aggiungi, oppure posso cliccare sul bottone Scegli per scegliere un’ Applicazione nel Pc</w:t>
+              <w:t xml:space="preserve"> sul pulsante Aggiungi, oppure posso cliccare sul bottone Scegli per scegliere un’ Applicazione nel Pc</w:t>
             </w:r>
           </w:p>
         </w:tc>
@@ -578,15 +555,7 @@
               <w:t xml:space="preserve">4) </w:t>
             </w:r>
             <w:r>
-              <w:t xml:space="preserve">Il programma Aggiunge ad una seconda </w:t>
-            </w:r>
-            <w:proofErr w:type="spellStart"/>
-            <w:r>
-              <w:t>ListBoxFile</w:t>
-            </w:r>
-            <w:proofErr w:type="spellEnd"/>
-            <w:r>
-              <w:t xml:space="preserve"> tutti le scelte effettuate dall’ utente.</w:t>
+              <w:t>Il programma Aggiunge ad una seconda ListBoxFile tutti le scelte effettuate dall’ utente.</w:t>
             </w:r>
           </w:p>
         </w:tc>

</xml_diff>